<commit_message>
Renamed RootNamespaces and product details for runtime
</commit_message>
<xml_diff>
--- a/Src/Ownership Change Instructions.docx
+++ b/Src/Ownership Change Instructions.docx
@@ -18,7 +18,13 @@
     </w:p>
     <w:p>
       <w:r>
-        <w:t>Instructions for changing the ownership, copyright and attribution of the VSPAT codebase.</w:t>
+        <w:t xml:space="preserve">Instructions for changing the ownership, copyright and attribution of the </w:t>
+      </w:r>
+      <w:r>
+        <w:t>project</w:t>
+      </w:r>
+      <w:r>
+        <w:t xml:space="preserve"> codebase.</w:t>
       </w:r>
     </w:p>
     <w:p>
@@ -58,7 +64,31 @@
         </w:numPr>
       </w:pPr>
       <w:r>
-        <w:t>Copy the public *.snk file to the BranchRoot\src folder</w:t>
+        <w:t>Copy the public *.</w:t>
+      </w:r>
+      <w:proofErr w:type="spellStart"/>
+      <w:r>
+        <w:t>snk</w:t>
+      </w:r>
+      <w:proofErr w:type="spellEnd"/>
+      <w:r>
+        <w:t xml:space="preserve"> file to the </w:t>
+      </w:r>
+      <w:proofErr w:type="spellStart"/>
+      <w:r>
+        <w:t>BranchRoot</w:t>
+      </w:r>
+      <w:proofErr w:type="spellEnd"/>
+      <w:r>
+        <w:t>\</w:t>
+      </w:r>
+      <w:proofErr w:type="spellStart"/>
+      <w:r>
+        <w:t>src</w:t>
+      </w:r>
+      <w:proofErr w:type="spellEnd"/>
+      <w:r>
+        <w:t xml:space="preserve"> folder</w:t>
       </w:r>
     </w:p>
     <w:p>
@@ -70,11 +100,21 @@
         </w:numPr>
       </w:pPr>
       <w:r>
-        <w:t>In BuildConfiguration.CSharp.targets, change the value of &lt;</w:t>
-      </w:r>
+        <w:t xml:space="preserve">In </w:t>
+      </w:r>
+      <w:proofErr w:type="spellStart"/>
+      <w:r>
+        <w:t>BuildConfiguration.CSharp.targets</w:t>
+      </w:r>
+      <w:proofErr w:type="spellEnd"/>
+      <w:r>
+        <w:t>, change the value of &lt;</w:t>
+      </w:r>
+      <w:proofErr w:type="spellStart"/>
       <w:r>
         <w:t>AssemblyOriginatorKeyFile</w:t>
       </w:r>
+      <w:proofErr w:type="spellEnd"/>
       <w:r>
         <w:t>&gt; element</w:t>
       </w:r>
@@ -96,8 +136,13 @@
       <w:r>
         <w:t xml:space="preserve">previous </w:t>
       </w:r>
-      <w:r>
-        <w:t>PublicKey in the source code</w:t>
+      <w:proofErr w:type="spellStart"/>
+      <w:r>
+        <w:t>PublicKey</w:t>
+      </w:r>
+      <w:proofErr w:type="spellEnd"/>
+      <w:r>
+        <w:t xml:space="preserve"> in the source code</w:t>
       </w:r>
       <w:r>
         <w:t>, found in these files:</w:t>
@@ -111,14 +156,27 @@
           <w:numId w:val="3"/>
         </w:numPr>
       </w:pPr>
-      <w:r>
-        <w:t xml:space="preserve">AssemblyInfo.cs files, in the </w:t>
-      </w:r>
-      <w:r>
-        <w:t>[InternalsVisible</w:t>
-      </w:r>
-      <w:r>
-        <w:t>ToAttribute]</w:t>
+      <w:proofErr w:type="spellStart"/>
+      <w:r>
+        <w:t>AssemblyInfo.cs</w:t>
+      </w:r>
+      <w:proofErr w:type="spellEnd"/>
+      <w:r>
+        <w:t xml:space="preserve"> files, in the </w:t>
+      </w:r>
+      <w:r>
+        <w:t>[</w:t>
+      </w:r>
+      <w:proofErr w:type="spellStart"/>
+      <w:r>
+        <w:t>InternalsVisible</w:t>
+      </w:r>
+      <w:r>
+        <w:t>ToAttribute</w:t>
+      </w:r>
+      <w:proofErr w:type="spellEnd"/>
+      <w:r>
+        <w:t>]</w:t>
       </w:r>
     </w:p>
     <w:p>
@@ -135,8 +193,13 @@
       <w:r>
         <w:t xml:space="preserve">previous </w:t>
       </w:r>
-      <w:r>
-        <w:t>PublicKeyToken in the source code, and documentation.</w:t>
+      <w:proofErr w:type="spellStart"/>
+      <w:r>
+        <w:t>PublicKeyToken</w:t>
+      </w:r>
+      <w:proofErr w:type="spellEnd"/>
+      <w:r>
+        <w:t xml:space="preserve"> in the source code, and documentation.</w:t>
       </w:r>
     </w:p>
     <w:p>
@@ -160,14 +223,27 @@
         </w:numPr>
       </w:pPr>
       <w:r>
-        <w:t>*.vstemplate files</w:t>
+        <w:t>*.</w:t>
+      </w:r>
+      <w:proofErr w:type="spellStart"/>
+      <w:r>
+        <w:t>vstemplate</w:t>
+      </w:r>
+      <w:proofErr w:type="spellEnd"/>
+      <w:r>
+        <w:t xml:space="preserve"> files</w:t>
       </w:r>
       <w:r>
         <w:t xml:space="preserve"> (</w:t>
       </w:r>
       <w:r>
-        <w:t>or the *.tt</w:t>
-      </w:r>
+        <w:t>or the *.</w:t>
+      </w:r>
+      <w:proofErr w:type="spellStart"/>
+      <w:r>
+        <w:t>tt</w:t>
+      </w:r>
+      <w:proofErr w:type="spellEnd"/>
       <w:r>
         <w:t>/*.t4</w:t>
       </w:r>
@@ -187,7 +263,15 @@
         </w:numPr>
       </w:pPr>
       <w:r>
-        <w:t>*.doc (compiled *.mht) files that document code samples</w:t>
+        <w:t>*.doc (compiled *.</w:t>
+      </w:r>
+      <w:proofErr w:type="spellStart"/>
+      <w:r>
+        <w:t>mht</w:t>
+      </w:r>
+      <w:proofErr w:type="spellEnd"/>
+      <w:r>
+        <w:t>) files that document code samples</w:t>
       </w:r>
     </w:p>
     <w:p>
@@ -201,9 +285,11 @@
       <w:r>
         <w:t>*.</w:t>
       </w:r>
+      <w:proofErr w:type="spellStart"/>
       <w:r>
         <w:t>source.extension.vsixmanifest</w:t>
       </w:r>
+      <w:proofErr w:type="spellEnd"/>
       <w:r>
         <w:t xml:space="preserve"> for assembly references</w:t>
       </w:r>
@@ -228,7 +314,15 @@
         </w:numPr>
       </w:pPr>
       <w:r>
-        <w:t>In the MasterVersion.ttinclude file, change the following:</w:t>
+        <w:t xml:space="preserve">In the </w:t>
+      </w:r>
+      <w:proofErr w:type="spellStart"/>
+      <w:r>
+        <w:t>MasterVersion.ttinclude</w:t>
+      </w:r>
+      <w:proofErr w:type="spellEnd"/>
+      <w:r>
+        <w:t xml:space="preserve"> file, change the following:</w:t>
       </w:r>
     </w:p>
     <w:p>
@@ -239,27 +333,19 @@
           <w:numId w:val="1"/>
         </w:numPr>
       </w:pPr>
+      <w:proofErr w:type="spellStart"/>
       <w:r>
         <w:t>assemblyAuthor</w:t>
       </w:r>
-      <w:r>
-        <w:t>, assemblyCopyright</w:t>
-      </w:r>
-    </w:p>
-    <w:p>
-      <w:pPr>
-        <w:pStyle w:val="ListParagraph"/>
-        <w:numPr>
-          <w:ilvl w:val="0"/>
-          <w:numId w:val="1"/>
-        </w:numPr>
-      </w:pPr>
-      <w:r>
-        <w:t>Transform Templates</w:t>
-      </w:r>
-      <w:r>
-        <w:t xml:space="preserve"> twice in each solution</w:t>
-      </w:r>
+      <w:proofErr w:type="spellEnd"/>
+      <w:r>
+        <w:t xml:space="preserve">, </w:t>
+      </w:r>
+      <w:proofErr w:type="spellStart"/>
+      <w:r>
+        <w:t>assemblyCopyright</w:t>
+      </w:r>
+      <w:proofErr w:type="spellEnd"/>
     </w:p>
     <w:p>
       <w:pPr>
@@ -274,79 +360,69 @@
     </w:p>
     <w:p>
       <w:r>
-        <w:t>Edit all license files. There should be at least one at the root of the source tree in LICENSE.TXT, and a LICENSE.TXT in any package or distribution (i.e. VSIXes).</w:t>
-      </w:r>
+        <w:t xml:space="preserve">Edit all license files. There should be at least one at the root of the source tree in LICENSE.TXT, and a </w:t>
+      </w:r>
+      <w:proofErr w:type="gramStart"/>
+      <w:r>
+        <w:t xml:space="preserve">LICENSE.TXT in any package or distribution (i.e. </w:t>
+      </w:r>
+      <w:proofErr w:type="spellStart"/>
+      <w:r>
+        <w:t>VSIXes</w:t>
+      </w:r>
+      <w:proofErr w:type="spellEnd"/>
+      <w:r>
+        <w:t>).</w:t>
+      </w:r>
+      <w:proofErr w:type="gramEnd"/>
     </w:p>
     <w:p>
       <w:r>
         <w:t>Edit the CREDITS.TXT also found at the root of the source.</w:t>
+      </w:r>
+    </w:p>
+    <w:p>
+      <w:r>
+        <w:t xml:space="preserve">Update </w:t>
+      </w:r>
+      <w:r>
+        <w:t xml:space="preserve">all </w:t>
+      </w:r>
+      <w:proofErr w:type="spellStart"/>
+      <w:r>
+        <w:t>Codeplex</w:t>
+      </w:r>
+      <w:proofErr w:type="spellEnd"/>
+      <w:r>
+        <w:t xml:space="preserve"> </w:t>
+      </w:r>
+      <w:r>
+        <w:t>project site</w:t>
+      </w:r>
+      <w:r>
+        <w:t xml:space="preserve"> license notices</w:t>
+      </w:r>
+      <w:r>
+        <w:t>.</w:t>
+      </w:r>
+    </w:p>
+    <w:p>
+      <w:pPr>
+        <w:pStyle w:val="Heading1"/>
+      </w:pPr>
+      <w:r>
+        <w:t>DSL Details</w:t>
+      </w:r>
+    </w:p>
+    <w:p>
+      <w:proofErr w:type="spellStart"/>
+      <w:r>
+        <w:t>CompanyName</w:t>
       </w:r>
       <w:bookmarkStart w:id="0" w:name="_GoBack"/>
       <w:bookmarkEnd w:id="0"/>
-    </w:p>
-    <w:p>
-      <w:r>
-        <w:t xml:space="preserve">Update </w:t>
-      </w:r>
-      <w:r>
-        <w:t xml:space="preserve">all Codeplex </w:t>
-      </w:r>
-      <w:r>
-        <w:t>project site</w:t>
-      </w:r>
-      <w:r>
-        <w:t xml:space="preserve"> license notices</w:t>
-      </w:r>
-      <w:r>
-        <w:t>.</w:t>
-      </w:r>
-    </w:p>
-    <w:p>
-      <w:pPr>
-        <w:pStyle w:val="Heading1"/>
-      </w:pPr>
-      <w:r>
-        <w:t>Root Namespaces</w:t>
-      </w:r>
-    </w:p>
-    <w:p>
-      <w:pPr>
-        <w:ind w:left="360"/>
-      </w:pPr>
-      <w:r>
-        <w:t xml:space="preserve">Microsoft.VisualStudio.Patterning -&gt; </w:t>
-      </w:r>
-    </w:p>
-    <w:p>
-      <w:pPr>
-        <w:ind w:left="360"/>
-      </w:pPr>
-      <w:r>
-        <w:t>Outercurve.VisualStudio.Patternmation</w:t>
-      </w:r>
-    </w:p>
-    <w:p>
-      <w:pPr>
-        <w:ind w:left="360"/>
-      </w:pPr>
-      <w:r>
-        <w:lastRenderedPageBreak/>
-        <w:t>Outercurve.VisualStudio.PatternAutomation</w:t>
-      </w:r>
-    </w:p>
-    <w:p>
-      <w:pPr>
-        <w:ind w:left="360"/>
-      </w:pPr>
-      <w:r>
-        <w:t>Outercurve.VisualStudio.Pattern</w:t>
-      </w:r>
-      <w:r>
-        <w:t>Management</w:t>
-      </w:r>
-    </w:p>
-    <w:p/>
-    <w:p/>
+      <w:proofErr w:type="spellEnd"/>
+    </w:p>
     <w:sectPr>
       <w:pgSz w:w="12240" w:h="15840"/>
       <w:pgMar w:top="1440" w:right="1440" w:bottom="1440" w:left="1440" w:header="720" w:footer="720" w:gutter="0"/>

</xml_diff>